<commit_message>
Added robots report to IT Technologies
</commit_message>
<xml_diff>
--- a/IT Technologies.docx
+++ b/IT Technologies.docx
@@ -31,7 +31,15 @@
         <w:pStyle w:val="NoSpacing"/>
       </w:pPr>
       <w:r>
-        <w:t>Research into autonomous cars is currently being undertaken by a large number of manufacturers but mostly is still only in the testing phase.</w:t>
+        <w:t xml:space="preserve">Research into autonomous cars is currently being undertaken by </w:t>
+      </w:r>
+      <w:proofErr w:type="gramStart"/>
+      <w:r>
+        <w:t>a large number of</w:t>
+      </w:r>
+      <w:proofErr w:type="gramEnd"/>
+      <w:r>
+        <w:t xml:space="preserve"> manufacturers but mostly is still only in the testing phase.</w:t>
       </w:r>
     </w:p>
     <w:p>
@@ -41,8 +49,13 @@
       <w:r>
         <w:t xml:space="preserve">Tesla is a perfect example of one of these companies and they’re striving to develop and roll out fully autonomous driving capabilities with </w:t>
       </w:r>
-      <w:r>
-        <w:t xml:space="preserve">all of </w:t>
+      <w:proofErr w:type="gramStart"/>
+      <w:r>
+        <w:t>all of</w:t>
+      </w:r>
+      <w:proofErr w:type="gramEnd"/>
+      <w:r>
+        <w:t xml:space="preserve"> </w:t>
       </w:r>
       <w:r>
         <w:t xml:space="preserve">their vehicles however full autonomy will not be rolled out until </w:t>
@@ -111,7 +124,15 @@
     </w:p>
     <w:p>
       <w:r>
-        <w:t>Tesla vehicles are manufactured with all the sensors they will need to facilitate fully autonomous driving however more testing a legal regulations are required before Tesla can start sending out the updates OTA.</w:t>
+        <w:t xml:space="preserve">Tesla vehicles are manufactured with all the sensors they will need to facilitate fully autonomous driving however more testing a </w:t>
+      </w:r>
+      <w:proofErr w:type="gramStart"/>
+      <w:r>
+        <w:t>legal regulations</w:t>
+      </w:r>
+      <w:proofErr w:type="gramEnd"/>
+      <w:r>
+        <w:t xml:space="preserve"> are required before Tesla can start sending out the updates OTA.</w:t>
       </w:r>
     </w:p>
     <w:p>
@@ -268,7 +289,15 @@
     </w:p>
     <w:p>
       <w:r>
-        <w:t xml:space="preserve">Once the testing is complete and the laws are in place, we should see fully automated vehicles on the roads shorty after. Primarily they will be used for highway driving, </w:t>
+        <w:t xml:space="preserve">Once the testing is complete and the laws are in place, we should see fully automated vehicles on the </w:t>
+      </w:r>
+      <w:proofErr w:type="gramStart"/>
+      <w:r>
+        <w:t>roads</w:t>
+      </w:r>
+      <w:proofErr w:type="gramEnd"/>
+      <w:r>
+        <w:t xml:space="preserve"> shorty after. Primarily they will be used for highway driving, </w:t>
       </w:r>
       <w:r>
         <w:t xml:space="preserve">for </w:t>
@@ -374,7 +403,15 @@
         <w:t>D</w:t>
       </w:r>
       <w:r>
-        <w:t xml:space="preserve">irecting the vehicle, making sure it vehicle acts properly under all circumstances, and follows the rules of the road) </w:t>
+        <w:t xml:space="preserve">irecting the vehicle, making sure </w:t>
+      </w:r>
+      <w:proofErr w:type="gramStart"/>
+      <w:r>
+        <w:t>it</w:t>
+      </w:r>
+      <w:proofErr w:type="gramEnd"/>
+      <w:r>
+        <w:t xml:space="preserve"> vehicle acts properly under all circumstances, and follows the rules of the road) </w:t>
       </w:r>
     </w:p>
     <w:p>
@@ -423,13 +460,15 @@
     </w:p>
     <w:p>
       <w:r>
-        <w:t>For example, you’re in your self-driving car on the way to work and you wanted to get a head start on the day. W</w:t>
-      </w:r>
-      <w:r>
-        <w:t>hile your vehicle takes care of all of the work of getting you into the office on time</w:t>
-      </w:r>
-      <w:r>
-        <w:t>, you could check your emails, draft reports and perform some of your normal duties.</w:t>
+        <w:t xml:space="preserve">For example, you’re in your self-driving car on the way to work and you wanted to get a head start on the day. While your vehicle takes care of </w:t>
+      </w:r>
+      <w:proofErr w:type="gramStart"/>
+      <w:r>
+        <w:t>all of</w:t>
+      </w:r>
+      <w:proofErr w:type="gramEnd"/>
+      <w:r>
+        <w:t xml:space="preserve"> the work of getting you into the office on time, you could check your emails, draft reports and perform some of your normal duties.</w:t>
       </w:r>
       <w:r>
         <w:t xml:space="preserve"> </w:t>
@@ -469,7 +508,15 @@
     </w:p>
     <w:p>
       <w:r>
-        <w:t>With autonomous vehicles having a faster reaction time than humans, plus are not effected by lapses in concentration, there would be a significant reduction on vehicle related accidents.</w:t>
+        <w:t xml:space="preserve">With autonomous vehicles having a faster reaction time than humans, plus are not </w:t>
+      </w:r>
+      <w:proofErr w:type="gramStart"/>
+      <w:r>
+        <w:t>effected</w:t>
+      </w:r>
+      <w:proofErr w:type="gramEnd"/>
+      <w:r>
+        <w:t xml:space="preserve"> by lapses in concentration, there would be a significant reduction on vehicle related accidents.</w:t>
       </w:r>
     </w:p>
     <w:p>
@@ -481,8 +528,13 @@
       </w:r>
     </w:p>
     <w:p>
-      <w:r>
-        <w:t>Basically anyone who currently uses cars to get from one place to another would benefit from autonomous vehicles, it would increase their safety and increase their potential productivity, depending on if the drive was for business or pleasure.</w:t>
+      <w:proofErr w:type="gramStart"/>
+      <w:r>
+        <w:t>Basically</w:t>
+      </w:r>
+      <w:proofErr w:type="gramEnd"/>
+      <w:r>
+        <w:t xml:space="preserve"> anyone who currently uses cars to get from one place to another would benefit from autonomous vehicles, it would increase their safety and increase their potential productivity, depending on if the drive was for business or pleasure.</w:t>
       </w:r>
     </w:p>
     <w:p>
@@ -495,7 +547,15 @@
     </w:p>
     <w:p>
       <w:r>
-        <w:t>Once full autonomy hits, there will be a reduction of jobs in the supply chain industry, especially if all of the trucks on the road are replaced with/given self-driving capabilities.</w:t>
+        <w:t xml:space="preserve">Once full autonomy hits, there will be a reduction of jobs in the supply chain industry, especially if </w:t>
+      </w:r>
+      <w:proofErr w:type="gramStart"/>
+      <w:r>
+        <w:t>all of</w:t>
+      </w:r>
+      <w:proofErr w:type="gramEnd"/>
+      <w:r>
+        <w:t xml:space="preserve"> the trucks on the road are replaced with/given self-driving capabilities.</w:t>
       </w:r>
     </w:p>
     <w:p>
@@ -542,7 +602,15 @@
     </w:p>
     <w:p>
       <w:r>
-        <w:t xml:space="preserve">As a savvy, up and coming IT executive, having an autonomous vehicle would be a fairly substantial boost to my productivity. It would allow me to use the hour or so of travel time to and from work each day as a </w:t>
+        <w:t xml:space="preserve">As a savvy, up and coming IT executive, having an autonomous vehicle would be a </w:t>
+      </w:r>
+      <w:proofErr w:type="gramStart"/>
+      <w:r>
+        <w:t>fairly substantial</w:t>
+      </w:r>
+      <w:proofErr w:type="gramEnd"/>
+      <w:r>
+        <w:t xml:space="preserve"> boost to my productivity. It would allow me to use the hour or so of travel time to and from work each day as a </w:t>
       </w:r>
       <w:r>
         <w:t xml:space="preserve">distraction free environment, I would be able to check my calendar, send emails, draft reports, initialise performance management proceedings for </w:t>
@@ -566,8 +634,6 @@
       <w:pPr>
         <w:pStyle w:val="Heading2"/>
       </w:pPr>
-      <w:bookmarkStart w:id="0" w:name="_GoBack"/>
-      <w:bookmarkEnd w:id="0"/>
       <w:r>
         <w:t>How will this affect members of your family or your friends?</w:t>
       </w:r>
@@ -935,7 +1001,20 @@
           <w:szCs w:val="20"/>
           <w:shd w:val="clear" w:color="auto" w:fill="FFFFFF"/>
         </w:rPr>
-        <w:t>How Much Data Does The World Generate Every Minute?</w:t>
+        <w:t xml:space="preserve">How Much Data Does The World Generate Every </w:t>
+      </w:r>
+      <w:proofErr w:type="gramStart"/>
+      <w:r>
+        <w:rPr>
+          <w:rFonts w:ascii="Open Sans" w:hAnsi="Open Sans" w:cs="Open Sans"/>
+          <w:i/>
+          <w:iCs/>
+          <w:color w:val="000000"/>
+          <w:sz w:val="20"/>
+          <w:szCs w:val="20"/>
+          <w:shd w:val="clear" w:color="auto" w:fill="FFFFFF"/>
+        </w:rPr>
+        <w:t>Minute?</w:t>
       </w:r>
       <w:r>
         <w:rPr>
@@ -945,8 +1024,844 @@
           <w:szCs w:val="20"/>
           <w:shd w:val="clear" w:color="auto" w:fill="FFFFFF"/>
         </w:rPr>
-        <w:t>. [online] Available at: https://www.iflscience.com/technology/how-much-data-does-the-world-generate-every-minute/ [Accessed 3 Apr. 2019].</w:t>
-      </w:r>
+        <w:t>.</w:t>
+      </w:r>
+      <w:proofErr w:type="gramEnd"/>
+      <w:r>
+        <w:rPr>
+          <w:rFonts w:ascii="Open Sans" w:hAnsi="Open Sans" w:cs="Open Sans"/>
+          <w:color w:val="000000"/>
+          <w:sz w:val="20"/>
+          <w:szCs w:val="20"/>
+          <w:shd w:val="clear" w:color="auto" w:fill="FFFFFF"/>
+        </w:rPr>
+        <w:t xml:space="preserve"> [online] Available at: https://www.iflscience.com/technology/how-much-data-does-the-world-generate-every-minute/ [Accessed 3 Apr. 2019].</w:t>
+      </w:r>
+    </w:p>
+    <w:p/>
+    <w:p/>
+    <w:p/>
+    <w:p/>
+    <w:p/>
+    <w:p/>
+    <w:p/>
+    <w:p/>
+    <w:p/>
+    <w:p/>
+    <w:p/>
+    <w:p/>
+    <w:p/>
+    <w:p/>
+    <w:p/>
+    <w:p/>
+    <w:p/>
+    <w:p/>
+    <w:p/>
+    <w:p/>
+    <w:p/>
+    <w:p/>
+    <w:p/>
+    <w:p/>
+    <w:p/>
+    <w:p/>
+    <w:p/>
+    <w:p/>
+    <w:p/>
+    <w:p/>
+    <w:p/>
+    <w:p/>
+    <w:p/>
+    <w:p/>
+    <w:p/>
+    <w:p/>
+    <w:p/>
+    <w:p/>
+    <w:p/>
+    <w:p/>
+    <w:p/>
+    <w:p/>
+    <w:p>
+      <w:pPr>
+        <w:jc w:val="center"/>
+        <w:rPr>
+          <w:b/>
+          <w:sz w:val="36"/>
+        </w:rPr>
+      </w:pPr>
+      <w:r>
+        <w:rPr>
+          <w:b/>
+          <w:sz w:val="36"/>
+        </w:rPr>
+        <w:lastRenderedPageBreak/>
+        <w:t>Future of Robotics</w:t>
+      </w:r>
+    </w:p>
+    <w:p/>
+    <w:p>
+      <w:pPr>
+        <w:rPr>
+          <w:b/>
+        </w:rPr>
+      </w:pPr>
+      <w:r>
+        <w:rPr>
+          <w:b/>
+        </w:rPr>
+        <w:t>What does it do?</w:t>
+      </w:r>
+    </w:p>
+    <w:p>
+      <w:pPr>
+        <w:rPr>
+          <w:b/>
+        </w:rPr>
+      </w:pPr>
+    </w:p>
+    <w:p>
+      <w:r>
+        <w:t xml:space="preserve">Robots are quickly becoming a huge part of how society functions throughout their day to day life. For decades, the age of the robot has been predicted with the term ‘robot’ first used to mean automated labour and the term becoming popularised through science fiction films since the 1920’s (The One Brief n.d.). While the introduction of robots has had mostly positive impacts on society there is also some concern about what the future of robotics will look like. </w:t>
+      </w:r>
+    </w:p>
+    <w:p/>
+    <w:p>
+      <w:r>
+        <w:t>Robots are designed to aid people in doing tasks that are either not suitable or too dangerous for humans, tasks that are far too repetitive and dull for humans (Mendes 2014) or tasks that require more precision that human error cannot provide, Mendes (2014) states that robots are suitable for these kinds of jobs as they lack emotional feeling, meaning any adverse emotional effects that these kinds of jobs may have on humans do not apply.</w:t>
+      </w:r>
+    </w:p>
+    <w:p/>
+    <w:p>
+      <w:r>
+        <w:t xml:space="preserve">In todays world the most current state of the art development in robotics is humanoid robots, these humanoid robots are being developed to walk, talk, act and even look just like us. Dang (2019) states that humanoid robotic technology was originally used for research purposes, being used to develop better prosthetics for humans but the technology has been shifted to develop and create humanoid automatons. In the future humanoid robots in combination with artificial technology are intended to be used as companions or assist humans in daily life and act as helpers in time of disaster (Humanoid n.d.). While considerable progress has been made in the field of robotics there is still a long way to go before we can expect a humanoid robot in our own home. </w:t>
+      </w:r>
+    </w:p>
+    <w:p/>
+    <w:p>
+      <w:r>
+        <w:t>Robots have allowed us to develop our knowledge of differing fields by aiding us in some way, All On robots (n.d.) states that there are many possible ways to define different types of robots. Industrial robots have allowed us to produce products in large scale with robots being designed to wield, paint and handle different materials to build things such as cars or electronics, All On robots (n.d.). Medical Robots have been developed to undertake precise surgical procedures or even help ease a patient’s recovery, All On robots (n.d.). Military robots have been developed and used to carry out different tasks required on the battle field, from disposing bombs to being used to scout enemy locations via drones, All On robots (n.d.). Space robots have been used to journey throughout our solar system to explore regions of our solar system that would not be feasible for humans, All On robots (n.d.). These are just a handful of current services that robots can provide society, with their ability growing every day.</w:t>
+      </w:r>
+    </w:p>
+    <w:p/>
+    <w:p>
+      <w:r>
+        <w:t xml:space="preserve">Robots are continuously developing, they are becoming more intelligent and efficient with each passing day. There is plenty of progress happening within the robotics industry currently and we can expect to see the resulting development over the next few years. FutureForAll.org (n.d.) State that the next generation of robots is being designed to look feel and act more human, work is being done to create socially acceptable robots, creating realistic looking hair and skin and even going so far as to designing eyes that move and blink, a moving chest to simulate breathing and incorporating different facial expressions. </w:t>
+      </w:r>
+    </w:p>
+    <w:p>
+      <w:r>
+        <w:lastRenderedPageBreak/>
+        <w:t xml:space="preserve">As more work gets put into artificial intelligence we will start seeing robots that begin to act like real humans and think and learn for themselves. Techopedia (n.d.) defines artificial intelligence as the ‘area of computer science that emphasizes the creation of intelligent machines that work and react like </w:t>
+      </w:r>
+      <w:proofErr w:type="gramStart"/>
+      <w:r>
+        <w:t>humans’</w:t>
+      </w:r>
+      <w:proofErr w:type="gramEnd"/>
+      <w:r>
+        <w:t xml:space="preserve">. The continued development and improvement to AI will help produce robots with more human like abilities and will lead to robots being developed for more and more job types, Martin (2014) states that jobs such as; lab technicians and scientists, teachers and lecturers, pharmacists and airplane polit could be taken by automatons </w:t>
+      </w:r>
+      <w:proofErr w:type="gramStart"/>
+      <w:r>
+        <w:t>in the near future</w:t>
+      </w:r>
+      <w:proofErr w:type="gramEnd"/>
+      <w:r>
+        <w:t xml:space="preserve">. For these reasons the development of AI has become the most controversial topic of discussion within the field of robotics (Harris n.d.).  </w:t>
+      </w:r>
+    </w:p>
+    <w:p/>
+    <w:p/>
+    <w:p>
+      <w:pPr>
+        <w:rPr>
+          <w:b/>
+        </w:rPr>
+      </w:pPr>
+      <w:r>
+        <w:rPr>
+          <w:b/>
+        </w:rPr>
+        <w:t>What is the likely impact?</w:t>
+      </w:r>
+    </w:p>
+    <w:p>
+      <w:pPr>
+        <w:rPr>
+          <w:b/>
+        </w:rPr>
+      </w:pPr>
+    </w:p>
+    <w:p>
+      <w:r>
+        <w:t>In terms of the labour market, as robots advance beyond human capabilities more and more jobs will be carried out by automatons, Harris 2018 suggests that by 2034 it is predicted that 35% of jobs that are done in the United Kingdom will done by robots instead, this would lead to mass unemployment within the nation. Throughout recent history there have been many examples of machines taking jobs. In the past jobs like, a lift operator or a film projectionist were taken over by machines and even in more recent times machines have taken over jobs such as a bridge toll collector or check-out cashier,</w:t>
+      </w:r>
+      <w:r>
+        <w:t xml:space="preserve"> </w:t>
+      </w:r>
+      <w:r>
+        <w:t>Harris (2018). As robots and AI evolve this trend of machines taking jobs that has been evident throughout the past to the current day and is set to become an even bigger issue as time progresses.</w:t>
+      </w:r>
+    </w:p>
+    <w:p/>
+    <w:p>
+      <w:r>
+        <w:t xml:space="preserve">While robots will take many jobs in the future it is predicted that 133 million jobs will be created compared to the 75 million jobs that will disappear all coinciding with the with the introduction of advanced robots, The Guardian (n.d.). While robots are expected to take over more physical jobs as well as many office-work positions, the evolving technology will create more jobs within the technology sector revolving around robotics as well as the technology sector in general. With the retraining of current employees to accommodate these future job roles, the introduction of more robot workers could potentially only have small adverse impacts. </w:t>
+      </w:r>
+    </w:p>
+    <w:p/>
+    <w:p>
+      <w:r>
+        <w:t>Regarding robotic impact on society the introduction of more robots in everyday life will lead to more efficient living, research according to London (2018) states that 60% of British people believe that there will be a robot in every home within 50-years’ time. These robots would provide general help to their owners with mundane tasks allowing for more free time. Robots can even be used to provide their owner with companionship, 13% of people believe the introduction of a robot in their life would mean they would never feel lovely again (London 2018).</w:t>
+      </w:r>
+    </w:p>
+    <w:p/>
+    <w:p/>
+    <w:p>
+      <w:pPr>
+        <w:rPr>
+          <w:b/>
+        </w:rPr>
+      </w:pPr>
+      <w:r>
+        <w:rPr>
+          <w:b/>
+        </w:rPr>
+        <w:t>How will this affect you?</w:t>
+      </w:r>
+    </w:p>
+    <w:p>
+      <w:pPr>
+        <w:rPr>
+          <w:b/>
+        </w:rPr>
+      </w:pPr>
+    </w:p>
+    <w:p>
+      <w:r>
+        <w:t xml:space="preserve">As the development of robotics continues we will begin to see the changes to our society and personal lives. I believe that my day to day routine will be simplified, the addition of a companion robot or such would give myself more time to do other important tasks and </w:t>
+      </w:r>
+      <w:r>
+        <w:lastRenderedPageBreak/>
+        <w:t>more free time for leisure. Overall the implementation of automatons would make the personal lives of myself and society much more efficient and enjoyable in the long run.</w:t>
+      </w:r>
+    </w:p>
+    <w:p>
+      <w:bookmarkStart w:id="0" w:name="_GoBack"/>
+      <w:bookmarkEnd w:id="0"/>
+    </w:p>
+    <w:p>
+      <w:r>
+        <w:t xml:space="preserve">As robots advance they will gain the functionality to take a wider array of jobs, while jobs within the technology field will still be in high demand for the future, more physical and office-based jobs will become more accessible for robots and AI. The employment of robots to our workforce will result in the elimination of human error, while some other potential errors could be introduced such as breakdown or malfunction this elimination of human error would result in society becoming more </w:t>
+      </w:r>
+      <w:r>
+        <w:t>efficient</w:t>
+      </w:r>
+      <w:r>
+        <w:t xml:space="preserve">. My future career path involves working within the IT sector, so the introduction of more advanced robots will not be an issue for myself, whereas some of my friends or members of my family may need to be retrained or reskilled </w:t>
+      </w:r>
+      <w:proofErr w:type="gramStart"/>
+      <w:r>
+        <w:t>in order to</w:t>
+      </w:r>
+      <w:proofErr w:type="gramEnd"/>
+      <w:r>
+        <w:t xml:space="preserve"> join the workforce again.</w:t>
+      </w:r>
+    </w:p>
+    <w:p/>
+    <w:p>
+      <w:r>
+        <w:t xml:space="preserve">To conclude, the age of the robot is coming and while it may be a scary to some, it is inevitable. The addition of automatons with advanced AI will require a big transition to current everyday life, many people will need to change careers or be reskilled in order the remain relevant within the future robotic age. While robots will take a range of jobs they will also provide a wide range of new jobs within the technology sector and provide support to humans to improve their quality of life overall.  </w:t>
+      </w:r>
+    </w:p>
+    <w:p/>
+    <w:p>
+      <w:pPr>
+        <w:rPr>
+          <w:b/>
+        </w:rPr>
+      </w:pPr>
+    </w:p>
+    <w:p>
+      <w:pPr>
+        <w:rPr>
+          <w:b/>
+        </w:rPr>
+      </w:pPr>
+    </w:p>
+    <w:p>
+      <w:pPr>
+        <w:rPr>
+          <w:b/>
+        </w:rPr>
+      </w:pPr>
+    </w:p>
+    <w:p>
+      <w:pPr>
+        <w:rPr>
+          <w:b/>
+        </w:rPr>
+      </w:pPr>
+    </w:p>
+    <w:p>
+      <w:pPr>
+        <w:rPr>
+          <w:b/>
+        </w:rPr>
+      </w:pPr>
+    </w:p>
+    <w:p>
+      <w:pPr>
+        <w:rPr>
+          <w:b/>
+        </w:rPr>
+      </w:pPr>
+    </w:p>
+    <w:p>
+      <w:pPr>
+        <w:rPr>
+          <w:b/>
+        </w:rPr>
+      </w:pPr>
+    </w:p>
+    <w:p>
+      <w:pPr>
+        <w:rPr>
+          <w:b/>
+        </w:rPr>
+      </w:pPr>
+    </w:p>
+    <w:p>
+      <w:pPr>
+        <w:rPr>
+          <w:b/>
+        </w:rPr>
+      </w:pPr>
+    </w:p>
+    <w:p>
+      <w:pPr>
+        <w:rPr>
+          <w:b/>
+        </w:rPr>
+      </w:pPr>
+    </w:p>
+    <w:p>
+      <w:pPr>
+        <w:rPr>
+          <w:b/>
+        </w:rPr>
+      </w:pPr>
+    </w:p>
+    <w:p>
+      <w:pPr>
+        <w:rPr>
+          <w:b/>
+        </w:rPr>
+      </w:pPr>
+    </w:p>
+    <w:p>
+      <w:pPr>
+        <w:rPr>
+          <w:b/>
+        </w:rPr>
+      </w:pPr>
+    </w:p>
+    <w:p>
+      <w:pPr>
+        <w:rPr>
+          <w:b/>
+        </w:rPr>
+      </w:pPr>
+    </w:p>
+    <w:p>
+      <w:pPr>
+        <w:rPr>
+          <w:b/>
+        </w:rPr>
+      </w:pPr>
+    </w:p>
+    <w:p>
+      <w:pPr>
+        <w:rPr>
+          <w:b/>
+        </w:rPr>
+      </w:pPr>
+    </w:p>
+    <w:p>
+      <w:pPr>
+        <w:rPr>
+          <w:b/>
+        </w:rPr>
+      </w:pPr>
+    </w:p>
+    <w:p>
+      <w:pPr>
+        <w:rPr>
+          <w:b/>
+        </w:rPr>
+      </w:pPr>
+    </w:p>
+    <w:p>
+      <w:pPr>
+        <w:rPr>
+          <w:b/>
+        </w:rPr>
+      </w:pPr>
+    </w:p>
+    <w:p>
+      <w:pPr>
+        <w:rPr>
+          <w:b/>
+        </w:rPr>
+      </w:pPr>
+    </w:p>
+    <w:p>
+      <w:pPr>
+        <w:rPr>
+          <w:b/>
+        </w:rPr>
+      </w:pPr>
+    </w:p>
+    <w:p>
+      <w:pPr>
+        <w:rPr>
+          <w:b/>
+        </w:rPr>
+      </w:pPr>
+    </w:p>
+    <w:p>
+      <w:pPr>
+        <w:rPr>
+          <w:b/>
+        </w:rPr>
+      </w:pPr>
+    </w:p>
+    <w:p>
+      <w:pPr>
+        <w:rPr>
+          <w:b/>
+        </w:rPr>
+      </w:pPr>
+    </w:p>
+    <w:p>
+      <w:pPr>
+        <w:rPr>
+          <w:b/>
+        </w:rPr>
+      </w:pPr>
+    </w:p>
+    <w:p>
+      <w:pPr>
+        <w:rPr>
+          <w:b/>
+        </w:rPr>
+      </w:pPr>
+    </w:p>
+    <w:p>
+      <w:pPr>
+        <w:rPr>
+          <w:b/>
+        </w:rPr>
+      </w:pPr>
+    </w:p>
+    <w:p>
+      <w:pPr>
+        <w:rPr>
+          <w:b/>
+        </w:rPr>
+      </w:pPr>
+    </w:p>
+    <w:p>
+      <w:pPr>
+        <w:rPr>
+          <w:b/>
+        </w:rPr>
+      </w:pPr>
+    </w:p>
+    <w:p>
+      <w:pPr>
+        <w:rPr>
+          <w:b/>
+        </w:rPr>
+      </w:pPr>
+    </w:p>
+    <w:p>
+      <w:pPr>
+        <w:rPr>
+          <w:b/>
+        </w:rPr>
+      </w:pPr>
+      <w:r>
+        <w:rPr>
+          <w:b/>
+        </w:rPr>
+        <w:t>References</w:t>
+      </w:r>
+    </w:p>
+    <w:p>
+      <w:pPr>
+        <w:rPr>
+          <w:b/>
+        </w:rPr>
+      </w:pPr>
+    </w:p>
+    <w:p>
+      <w:pPr>
+        <w:rPr>
+          <w:rStyle w:val="Hyperlink"/>
+        </w:rPr>
+      </w:pPr>
+      <w:r>
+        <w:t xml:space="preserve">The One Brief n.d., </w:t>
+      </w:r>
+      <w:r>
+        <w:rPr>
+          <w:i/>
+        </w:rPr>
+        <w:t xml:space="preserve">How Will Robots Change the World </w:t>
+      </w:r>
+      <w:r>
+        <w:t xml:space="preserve">The, One Brief, viewed 3 April 2019, </w:t>
+      </w:r>
+      <w:hyperlink r:id="rId7" w:history="1">
+        <w:r>
+          <w:rPr>
+            <w:rStyle w:val="Hyperlink"/>
+          </w:rPr>
+          <w:t>https://theonebrief.com/how-will-robots-change-the-world/</w:t>
+        </w:r>
+      </w:hyperlink>
+    </w:p>
+    <w:p/>
+    <w:p>
+      <w:pPr>
+        <w:rPr>
+          <w:rStyle w:val="Hyperlink"/>
+        </w:rPr>
+      </w:pPr>
+      <w:r>
+        <w:t xml:space="preserve">Mendes, E 2014, </w:t>
+      </w:r>
+      <w:r>
+        <w:rPr>
+          <w:i/>
+        </w:rPr>
+        <w:t xml:space="preserve">Different Purposes of Robots, </w:t>
+      </w:r>
+      <w:r>
+        <w:t xml:space="preserve">Prezi, viewed 3 April 2019, </w:t>
+      </w:r>
+      <w:hyperlink r:id="rId8" w:history="1">
+        <w:r>
+          <w:rPr>
+            <w:rStyle w:val="Hyperlink"/>
+          </w:rPr>
+          <w:t>https://prezi.com/uatrfrr1rrmc/different-purposes-of-robots/</w:t>
+        </w:r>
+      </w:hyperlink>
+    </w:p>
+    <w:p/>
+    <w:p>
+      <w:pPr>
+        <w:rPr>
+          <w:rStyle w:val="Hyperlink"/>
+        </w:rPr>
+      </w:pPr>
+      <w:r>
+        <w:t xml:space="preserve">All </w:t>
+      </w:r>
+      <w:proofErr w:type="gramStart"/>
+      <w:r>
+        <w:t>On</w:t>
+      </w:r>
+      <w:proofErr w:type="gramEnd"/>
+      <w:r>
+        <w:t xml:space="preserve"> Robots n.d., </w:t>
+      </w:r>
+      <w:r>
+        <w:rPr>
+          <w:i/>
+        </w:rPr>
+        <w:t>Types of robots</w:t>
+      </w:r>
+      <w:r>
+        <w:t xml:space="preserve">, All On Robots, viewed 3 April 2019, </w:t>
+      </w:r>
+      <w:hyperlink r:id="rId9" w:history="1">
+        <w:r>
+          <w:rPr>
+            <w:rStyle w:val="Hyperlink"/>
+          </w:rPr>
+          <w:t>http://www.allonrobots.com/types-of-robots.html</w:t>
+        </w:r>
+      </w:hyperlink>
+    </w:p>
+    <w:p/>
+    <w:p>
+      <w:pPr>
+        <w:rPr>
+          <w:rStyle w:val="Hyperlink"/>
+        </w:rPr>
+      </w:pPr>
+      <w:r>
+        <w:t xml:space="preserve">Harris, J 2018, </w:t>
+      </w:r>
+      <w:r>
+        <w:rPr>
+          <w:i/>
+        </w:rPr>
+        <w:t>Man versus machine: 9 human jobs that have been taken over by robots,</w:t>
+      </w:r>
+      <w:r>
+        <w:t xml:space="preserve"> BT, viewed 3 April 2019, </w:t>
+      </w:r>
+      <w:hyperlink r:id="rId10" w:history="1">
+        <w:r>
+          <w:rPr>
+            <w:rStyle w:val="Hyperlink"/>
+          </w:rPr>
+          <w:t>http://home.bt.com/tech-gadgets/future-tech/9-jobs-overtaken-by-robots-11364003046052</w:t>
+        </w:r>
+      </w:hyperlink>
+    </w:p>
+    <w:p>
+      <w:pPr>
+        <w:rPr>
+          <w:rStyle w:val="Hyperlink"/>
+        </w:rPr>
+      </w:pPr>
+    </w:p>
+    <w:p>
+      <w:pPr>
+        <w:rPr>
+          <w:rStyle w:val="Hyperlink"/>
+        </w:rPr>
+      </w:pPr>
+      <w:r>
+        <w:t xml:space="preserve">FutureForAll.org n.d., </w:t>
+      </w:r>
+      <w:r>
+        <w:rPr>
+          <w:i/>
+        </w:rPr>
+        <w:t>The Future of Robotics</w:t>
+      </w:r>
+      <w:r>
+        <w:t xml:space="preserve">, FutureForAll.org, viewed 6 April 2019, </w:t>
+      </w:r>
+      <w:hyperlink r:id="rId11" w:history="1">
+        <w:r>
+          <w:rPr>
+            <w:rStyle w:val="Hyperlink"/>
+          </w:rPr>
+          <w:t>https://www.futureforall.org/robotics/robotics.htm</w:t>
+        </w:r>
+      </w:hyperlink>
+    </w:p>
+    <w:p/>
+    <w:p>
+      <w:pPr>
+        <w:rPr>
+          <w:rStyle w:val="Hyperlink"/>
+        </w:rPr>
+      </w:pPr>
+      <w:r>
+        <w:t xml:space="preserve">Techopedia n.d., </w:t>
+      </w:r>
+      <w:r>
+        <w:rPr>
+          <w:i/>
+        </w:rPr>
+        <w:t>Artificial Intelligence (AI)</w:t>
+      </w:r>
+      <w:r>
+        <w:rPr>
+          <w:i/>
+        </w:rPr>
+        <w:t xml:space="preserve">, </w:t>
+      </w:r>
+      <w:r>
+        <w:t xml:space="preserve">Techopedia, viewed 6 April 2019, </w:t>
+      </w:r>
+      <w:hyperlink r:id="rId12" w:history="1">
+        <w:r>
+          <w:rPr>
+            <w:rStyle w:val="Hyperlink"/>
+          </w:rPr>
+          <w:t>https://www.techopedia.com/definition/190/artificial-intelligence-ai</w:t>
+        </w:r>
+      </w:hyperlink>
+    </w:p>
+    <w:p/>
+    <w:p>
+      <w:pPr>
+        <w:rPr>
+          <w:rStyle w:val="Hyperlink"/>
+        </w:rPr>
+      </w:pPr>
+      <w:r>
+        <w:t xml:space="preserve">Smith, M 2014, </w:t>
+      </w:r>
+      <w:r>
+        <w:rPr>
+          <w:i/>
+        </w:rPr>
+        <w:t xml:space="preserve">Which jobs will we see robots doing in the </w:t>
+      </w:r>
+      <w:proofErr w:type="spellStart"/>
+      <w:r>
+        <w:rPr>
+          <w:i/>
+        </w:rPr>
+        <w:t>furutre</w:t>
+      </w:r>
+      <w:proofErr w:type="spellEnd"/>
+      <w:r>
+        <w:rPr>
+          <w:i/>
+        </w:rPr>
+        <w:t xml:space="preserve">?, </w:t>
+      </w:r>
+      <w:r>
+        <w:t xml:space="preserve">The Telegraph, viewed 6 April 2019, </w:t>
+      </w:r>
+      <w:hyperlink r:id="rId13" w:history="1">
+        <w:r>
+          <w:rPr>
+            <w:rStyle w:val="Hyperlink"/>
+          </w:rPr>
+          <w:t>https://www.telegraph.co.uk/technology/news/10805058/Which-jobs-will-we-see-robots-doing-in-the-future.html</w:t>
+        </w:r>
+      </w:hyperlink>
+    </w:p>
+    <w:p/>
+    <w:p>
+      <w:pPr>
+        <w:rPr>
+          <w:rStyle w:val="Hyperlink"/>
+        </w:rPr>
+      </w:pPr>
+      <w:r>
+        <w:t xml:space="preserve">Harris, T n.d., </w:t>
+      </w:r>
+      <w:r>
+        <w:rPr>
+          <w:i/>
+        </w:rPr>
+        <w:t xml:space="preserve">How Robots Work, </w:t>
+      </w:r>
+      <w:r>
+        <w:t xml:space="preserve">HowStuffWorks, viewed 6 April 2019, </w:t>
+      </w:r>
+      <w:hyperlink r:id="rId14" w:history="1">
+        <w:r>
+          <w:rPr>
+            <w:rStyle w:val="Hyperlink"/>
+          </w:rPr>
+          <w:t>https://science.howstuffworks.com/robot6.htm</w:t>
+        </w:r>
+      </w:hyperlink>
+    </w:p>
+    <w:p/>
+    <w:p>
+      <w:pPr>
+        <w:rPr>
+          <w:rStyle w:val="Hyperlink"/>
+        </w:rPr>
+      </w:pPr>
+      <w:r>
+        <w:t xml:space="preserve">Humanoids n.d., </w:t>
+      </w:r>
+      <w:r>
+        <w:rPr>
+          <w:i/>
+        </w:rPr>
+        <w:t xml:space="preserve">Welcome to humanoid robotics, </w:t>
+      </w:r>
+      <w:r>
+        <w:t xml:space="preserve">Humanoid, viewed 6 April 2019, </w:t>
+      </w:r>
+      <w:hyperlink r:id="rId15" w:history="1">
+        <w:r>
+          <w:rPr>
+            <w:rStyle w:val="Hyperlink"/>
+          </w:rPr>
+          <w:t>http://www.humanoid-robotics.org/</w:t>
+        </w:r>
+      </w:hyperlink>
+    </w:p>
+    <w:p/>
+    <w:p>
+      <w:pPr>
+        <w:rPr>
+          <w:rStyle w:val="Hyperlink"/>
+        </w:rPr>
+      </w:pPr>
+      <w:r>
+        <w:t xml:space="preserve">Dang, S 2019, </w:t>
+      </w:r>
+      <w:r>
+        <w:rPr>
+          <w:i/>
+        </w:rPr>
+        <w:t xml:space="preserve">Artificial Intelligence In Humanoid Robots, </w:t>
+      </w:r>
+      <w:r>
+        <w:t xml:space="preserve">Forbes, viewed 6 April 2019, </w:t>
+      </w:r>
+      <w:hyperlink r:id="rId16" w:anchor="1273afa624c7" w:history="1">
+        <w:r>
+          <w:rPr>
+            <w:rStyle w:val="Hyperlink"/>
+          </w:rPr>
+          <w:t>https://www.forbes.com/sites/cognitiveworld/2019/02/25/artificial-intelligence-in-humanoid-robots/#1273afa624c7</w:t>
+        </w:r>
+      </w:hyperlink>
+    </w:p>
+    <w:p/>
+    <w:p>
+      <w:pPr>
+        <w:rPr>
+          <w:rStyle w:val="Hyperlink"/>
+        </w:rPr>
+      </w:pPr>
+      <w:r>
+        <w:t xml:space="preserve">London, L 2018, </w:t>
+      </w:r>
+      <w:r>
+        <w:rPr>
+          <w:i/>
+        </w:rPr>
+        <w:t xml:space="preserve">This Is What the Future of Robots Might do to Humanity, </w:t>
+      </w:r>
+      <w:r>
+        <w:t xml:space="preserve">Forbes, viewed 10 April 2019, </w:t>
+      </w:r>
+      <w:hyperlink r:id="rId17" w:anchor="5a8d051a72ae" w:history="1">
+        <w:r>
+          <w:rPr>
+            <w:rStyle w:val="Hyperlink"/>
+          </w:rPr>
+          <w:t>https://www.forbes.com/sites/lelalondon/2018/11/28/this-is-what-the-future-of-robots-might-do-to-humanity/#5a8d051a72ae</w:t>
+        </w:r>
+      </w:hyperlink>
+    </w:p>
+    <w:p/>
+    <w:p>
+      <w:r>
+        <w:t>The Guardian n.d., Robots in workplace ‘could create double the jobs they destroy’, The Guardian, viewed 10 April 2019,</w:t>
+      </w:r>
+      <w:r>
+        <w:t xml:space="preserve"> </w:t>
+      </w:r>
+      <w:hyperlink r:id="rId18" w:history="1">
+        <w:r>
+          <w:rPr>
+            <w:rStyle w:val="Hyperlink"/>
+          </w:rPr>
+          <w:t>https://www.theguardian.com/business/2018/sep/17/robots-in-workplace-could-create-double-the-jobs-they-destroy</w:t>
+        </w:r>
+      </w:hyperlink>
     </w:p>
     <w:p/>
     <w:sectPr>
@@ -957,6 +1872,44 @@
     </w:sectPr>
   </w:body>
 </w:document>
+</file>
+
+<file path=word/endnotes.xml><?xml version="1.0" encoding="utf-8"?>
+<w:endnotes xmlns:wpc="http://schemas.microsoft.com/office/word/2010/wordprocessingCanvas" xmlns:cx="http://schemas.microsoft.com/office/drawing/2014/chartex" xmlns:cx1="http://schemas.microsoft.com/office/drawing/2015/9/8/chartex" xmlns:cx2="http://schemas.microsoft.com/office/drawing/2015/10/21/chartex" xmlns:cx3="http://schemas.microsoft.com/office/drawing/2016/5/9/chartex" xmlns:cx4="http://schemas.microsoft.com/office/drawing/2016/5/10/chartex" xmlns:cx5="http://schemas.microsoft.com/office/drawing/2016/5/11/chartex" xmlns:cx6="http://schemas.microsoft.com/office/drawing/2016/5/12/chartex" xmlns:cx7="http://schemas.microsoft.com/office/drawing/2016/5/13/chartex" xmlns:cx8="http://schemas.microsoft.com/office/drawing/2016/5/14/chartex" xmlns:mc="http://schemas.openxmlformats.org/markup-compatibility/2006" xmlns:aink="http://schemas.microsoft.com/office/drawing/2016/ink" xmlns:am3d="http://schemas.microsoft.com/office/drawing/2017/model3d" xmlns:o="urn:schemas-microsoft-com:office:office" xmlns:r="http://schemas.openxmlformats.org/officeDocument/2006/relationships" xmlns:m="http://schemas.openxmlformats.org/officeDocument/2006/math" xmlns:v="urn:schemas-microsoft-com:vml" xmlns:wp14="http://schemas.microsoft.com/office/word/2010/wordprocessingDrawing" xmlns:wp="http://schemas.openxmlformats.org/drawingml/2006/wordprocessingDrawing" xmlns:w10="urn:schemas-microsoft-com:office:word" xmlns:w="http://schemas.openxmlformats.org/wordprocessingml/2006/main" xmlns:w14="http://schemas.microsoft.com/office/word/2010/wordml" xmlns:w15="http://schemas.microsoft.com/office/word/2012/wordml" xmlns:w16cid="http://schemas.microsoft.com/office/word/2016/wordml/cid" xmlns:w16se="http://schemas.microsoft.com/office/word/2015/wordml/symex" xmlns:wpg="http://schemas.microsoft.com/office/word/2010/wordprocessingGroup" xmlns:wpi="http://schemas.microsoft.com/office/word/2010/wordprocessingInk" xmlns:wne="http://schemas.microsoft.com/office/word/2006/wordml" xmlns:wps="http://schemas.microsoft.com/office/word/2010/wordprocessingShape" mc:Ignorable="w14 w15 w16se w16cid wp14">
+  <w:endnote w:type="separator" w:id="-1">
+    <w:p>
+      <w:r>
+        <w:separator/>
+      </w:r>
+    </w:p>
+  </w:endnote>
+  <w:endnote w:type="continuationSeparator" w:id="0">
+    <w:p>
+      <w:r>
+        <w:continuationSeparator/>
+      </w:r>
+    </w:p>
+  </w:endnote>
+</w:endnotes>
+</file>
+
+<file path=word/footnotes.xml><?xml version="1.0" encoding="utf-8"?>
+<w:footnotes xmlns:wpc="http://schemas.microsoft.com/office/word/2010/wordprocessingCanvas" xmlns:cx="http://schemas.microsoft.com/office/drawing/2014/chartex" xmlns:cx1="http://schemas.microsoft.com/office/drawing/2015/9/8/chartex" xmlns:cx2="http://schemas.microsoft.com/office/drawing/2015/10/21/chartex" xmlns:cx3="http://schemas.microsoft.com/office/drawing/2016/5/9/chartex" xmlns:cx4="http://schemas.microsoft.com/office/drawing/2016/5/10/chartex" xmlns:cx5="http://schemas.microsoft.com/office/drawing/2016/5/11/chartex" xmlns:cx6="http://schemas.microsoft.com/office/drawing/2016/5/12/chartex" xmlns:cx7="http://schemas.microsoft.com/office/drawing/2016/5/13/chartex" xmlns:cx8="http://schemas.microsoft.com/office/drawing/2016/5/14/chartex" xmlns:mc="http://schemas.openxmlformats.org/markup-compatibility/2006" xmlns:aink="http://schemas.microsoft.com/office/drawing/2016/ink" xmlns:am3d="http://schemas.microsoft.com/office/drawing/2017/model3d" xmlns:o="urn:schemas-microsoft-com:office:office" xmlns:r="http://schemas.openxmlformats.org/officeDocument/2006/relationships" xmlns:m="http://schemas.openxmlformats.org/officeDocument/2006/math" xmlns:v="urn:schemas-microsoft-com:vml" xmlns:wp14="http://schemas.microsoft.com/office/word/2010/wordprocessingDrawing" xmlns:wp="http://schemas.openxmlformats.org/drawingml/2006/wordprocessingDrawing" xmlns:w10="urn:schemas-microsoft-com:office:word" xmlns:w="http://schemas.openxmlformats.org/wordprocessingml/2006/main" xmlns:w14="http://schemas.microsoft.com/office/word/2010/wordml" xmlns:w15="http://schemas.microsoft.com/office/word/2012/wordml" xmlns:w16cid="http://schemas.microsoft.com/office/word/2016/wordml/cid" xmlns:w16se="http://schemas.microsoft.com/office/word/2015/wordml/symex" xmlns:wpg="http://schemas.microsoft.com/office/word/2010/wordprocessingGroup" xmlns:wpi="http://schemas.microsoft.com/office/word/2010/wordprocessingInk" xmlns:wne="http://schemas.microsoft.com/office/word/2006/wordml" xmlns:wps="http://schemas.microsoft.com/office/word/2010/wordprocessingShape" mc:Ignorable="w14 w15 w16se w16cid wp14">
+  <w:footnote w:type="separator" w:id="-1">
+    <w:p>
+      <w:r>
+        <w:separator/>
+      </w:r>
+    </w:p>
+  </w:footnote>
+  <w:footnote w:type="continuationSeparator" w:id="0">
+    <w:p>
+      <w:r>
+        <w:continuationSeparator/>
+      </w:r>
+    </w:p>
+  </w:footnote>
+</w:footnotes>
 </file>
 
 <file path=word/numbering.xml><?xml version="1.0" encoding="utf-8"?>
@@ -1867,6 +2820,29 @@
       <w:contextualSpacing/>
     </w:pPr>
   </w:style>
+  <w:style w:type="character" w:styleId="Hyperlink">
+    <w:name w:val="Hyperlink"/>
+    <w:basedOn w:val="DefaultParagraphFont"/>
+    <w:uiPriority w:val="99"/>
+    <w:unhideWhenUsed/>
+    <w:rsid w:val="00D849E8"/>
+    <w:rPr>
+      <w:color w:val="0000FF"/>
+      <w:u w:val="single"/>
+    </w:rPr>
+  </w:style>
+  <w:style w:type="character" w:styleId="UnresolvedMention">
+    <w:name w:val="Unresolved Mention"/>
+    <w:basedOn w:val="DefaultParagraphFont"/>
+    <w:uiPriority w:val="99"/>
+    <w:semiHidden/>
+    <w:unhideWhenUsed/>
+    <w:rsid w:val="00D849E8"/>
+    <w:rPr>
+      <w:color w:val="605E5C"/>
+      <w:shd w:val="clear" w:color="auto" w:fill="E1DFDD"/>
+    </w:rPr>
+  </w:style>
 </w:styles>
 </file>
 

</xml_diff>